<commit_message>
Half way through methods section
</commit_message>
<xml_diff>
--- a/Write_Ups/Project_2_Write_Up.docx
+++ b/Write_Ups/Project_2_Write_Up.docx
@@ -35,18 +35,8 @@
           <w:sz w:val="24"/>
           <w:szCs w:val="24"/>
         </w:rPr>
-        <w:t xml:space="preserve">understand that I am encouraged to seek advice and guidance on any course material from </w:t>
-      </w:r>
-      <w:proofErr w:type="gramStart"/>
-      <w:r>
-        <w:rPr>
-          <w:rFonts w:ascii="Times New Roman" w:hAnsi="Times New Roman" w:cs="Times New Roman"/>
-          <w:sz w:val="24"/>
-          <w:szCs w:val="24"/>
-        </w:rPr>
-        <w:t>my</w:t>
-      </w:r>
-      <w:proofErr w:type="gramEnd"/>
+        <w:t>understand that I am encouraged to seek advice and guidance on any course material from my</w:t>
+      </w:r>
     </w:p>
     <w:p>
       <w:pPr>
@@ -393,15 +383,63 @@
           <w:sz w:val="24"/>
           <w:szCs w:val="24"/>
         </w:rPr>
-        <w:t xml:space="preserve">based on hard drug usage (such as heroin or cocaine). </w:t>
-      </w:r>
-      <w:r>
-        <w:rPr>
-          <w:rFonts w:ascii="Times New Roman" w:hAnsi="Times New Roman" w:cs="Times New Roman"/>
-          <w:sz w:val="24"/>
-          <w:szCs w:val="24"/>
-        </w:rPr>
-        <w:t>This is a secondary data analysis of the Multicenter AIDS Cohort Study, an ongoing prospective cohort study investigating the natural and treated disease progression of HIV-1 in bisexual men in 4 major cities in the U.S.</w:t>
+        <w:t>based on hard drug usage (such as heroin or cocaine). This study is of particular scientific interest because it is unclear whether the use of hard drugs inhibits the immune system in humans</w:t>
+      </w:r>
+      <w:r>
+        <w:rPr>
+          <w:rFonts w:ascii="Times New Roman" w:hAnsi="Times New Roman" w:cs="Times New Roman"/>
+          <w:sz w:val="24"/>
+          <w:szCs w:val="24"/>
+        </w:rPr>
+        <w:t xml:space="preserve">; </w:t>
+      </w:r>
+      <w:r>
+        <w:rPr>
+          <w:rFonts w:ascii="Times New Roman" w:hAnsi="Times New Roman" w:cs="Times New Roman"/>
+          <w:sz w:val="24"/>
+          <w:szCs w:val="24"/>
+        </w:rPr>
+        <w:t xml:space="preserve">treatment strategies </w:t>
+      </w:r>
+      <w:r>
+        <w:rPr>
+          <w:rFonts w:ascii="Times New Roman" w:hAnsi="Times New Roman" w:cs="Times New Roman"/>
+          <w:sz w:val="24"/>
+          <w:szCs w:val="24"/>
+        </w:rPr>
+        <w:t>may</w:t>
+      </w:r>
+      <w:r>
+        <w:rPr>
+          <w:rFonts w:ascii="Times New Roman" w:hAnsi="Times New Roman" w:cs="Times New Roman"/>
+          <w:sz w:val="24"/>
+          <w:szCs w:val="24"/>
+        </w:rPr>
+        <w:t xml:space="preserve"> differ based on th</w:t>
+      </w:r>
+      <w:r>
+        <w:rPr>
+          <w:rFonts w:ascii="Times New Roman" w:hAnsi="Times New Roman" w:cs="Times New Roman"/>
+          <w:sz w:val="24"/>
+          <w:szCs w:val="24"/>
+        </w:rPr>
+        <w:t>e</w:t>
+      </w:r>
+      <w:r>
+        <w:rPr>
+          <w:rFonts w:ascii="Times New Roman" w:hAnsi="Times New Roman" w:cs="Times New Roman"/>
+          <w:sz w:val="24"/>
+          <w:szCs w:val="24"/>
+        </w:rPr>
+        <w:t>se results</w:t>
+      </w:r>
+      <w:r>
+        <w:rPr>
+          <w:rFonts w:ascii="Times New Roman" w:hAnsi="Times New Roman" w:cs="Times New Roman"/>
+          <w:sz w:val="24"/>
+          <w:szCs w:val="24"/>
+        </w:rPr>
+        <w:t>.</w:t>
       </w:r>
       <w:r>
         <w:rPr>
@@ -411,152 +449,6 @@
         </w:rPr>
         <w:t xml:space="preserve"> </w:t>
       </w:r>
-      <w:commentRangeStart w:id="0"/>
-      <w:r>
-        <w:rPr>
-          <w:rFonts w:ascii="Times New Roman" w:hAnsi="Times New Roman" w:cs="Times New Roman"/>
-          <w:sz w:val="24"/>
-          <w:szCs w:val="24"/>
-        </w:rPr>
-        <w:t xml:space="preserve">This study is of </w:t>
-      </w:r>
-      <w:proofErr w:type="gramStart"/>
-      <w:r>
-        <w:rPr>
-          <w:rFonts w:ascii="Times New Roman" w:hAnsi="Times New Roman" w:cs="Times New Roman"/>
-          <w:sz w:val="24"/>
-          <w:szCs w:val="24"/>
-        </w:rPr>
-        <w:t>particular scientific</w:t>
-      </w:r>
-      <w:proofErr w:type="gramEnd"/>
-      <w:r>
-        <w:rPr>
-          <w:rFonts w:ascii="Times New Roman" w:hAnsi="Times New Roman" w:cs="Times New Roman"/>
-          <w:sz w:val="24"/>
-          <w:szCs w:val="24"/>
-        </w:rPr>
-        <w:t xml:space="preserve"> interest because it is unclear whether the use of hard drugs inhibits the immune system in humans</w:t>
-      </w:r>
-      <w:r>
-        <w:rPr>
-          <w:rFonts w:ascii="Times New Roman" w:hAnsi="Times New Roman" w:cs="Times New Roman"/>
-          <w:sz w:val="24"/>
-          <w:szCs w:val="24"/>
-        </w:rPr>
-        <w:t xml:space="preserve">; </w:t>
-      </w:r>
-      <w:r>
-        <w:rPr>
-          <w:rFonts w:ascii="Times New Roman" w:hAnsi="Times New Roman" w:cs="Times New Roman"/>
-          <w:sz w:val="24"/>
-          <w:szCs w:val="24"/>
-        </w:rPr>
-        <w:t xml:space="preserve">treatment strategies </w:t>
-      </w:r>
-      <w:r>
-        <w:rPr>
-          <w:rFonts w:ascii="Times New Roman" w:hAnsi="Times New Roman" w:cs="Times New Roman"/>
-          <w:sz w:val="24"/>
-          <w:szCs w:val="24"/>
-        </w:rPr>
-        <w:t>may</w:t>
-      </w:r>
-      <w:r>
-        <w:rPr>
-          <w:rFonts w:ascii="Times New Roman" w:hAnsi="Times New Roman" w:cs="Times New Roman"/>
-          <w:sz w:val="24"/>
-          <w:szCs w:val="24"/>
-        </w:rPr>
-        <w:t xml:space="preserve"> differ based on th</w:t>
-      </w:r>
-      <w:r>
-        <w:rPr>
-          <w:rFonts w:ascii="Times New Roman" w:hAnsi="Times New Roman" w:cs="Times New Roman"/>
-          <w:sz w:val="24"/>
-          <w:szCs w:val="24"/>
-        </w:rPr>
-        <w:t>e</w:t>
-      </w:r>
-      <w:r>
-        <w:rPr>
-          <w:rFonts w:ascii="Times New Roman" w:hAnsi="Times New Roman" w:cs="Times New Roman"/>
-          <w:sz w:val="24"/>
-          <w:szCs w:val="24"/>
-        </w:rPr>
-        <w:t>se results</w:t>
-      </w:r>
-      <w:commentRangeEnd w:id="0"/>
-      <w:r>
-        <w:rPr>
-          <w:rStyle w:val="CommentReference"/>
-        </w:rPr>
-        <w:commentReference w:id="0"/>
-      </w:r>
-      <w:r>
-        <w:rPr>
-          <w:rFonts w:ascii="Times New Roman" w:hAnsi="Times New Roman" w:cs="Times New Roman"/>
-          <w:sz w:val="24"/>
-          <w:szCs w:val="24"/>
-        </w:rPr>
-        <w:t>.</w:t>
-      </w:r>
-      <w:r>
-        <w:rPr>
-          <w:rFonts w:ascii="Times New Roman" w:hAnsi="Times New Roman" w:cs="Times New Roman"/>
-          <w:sz w:val="24"/>
-          <w:szCs w:val="24"/>
-        </w:rPr>
-        <w:t xml:space="preserve"> </w:t>
-      </w:r>
-      <w:commentRangeStart w:id="1"/>
-      <w:r>
-        <w:rPr>
-          <w:rFonts w:ascii="Times New Roman" w:hAnsi="Times New Roman" w:cs="Times New Roman"/>
-          <w:sz w:val="24"/>
-          <w:szCs w:val="24"/>
-        </w:rPr>
-        <w:t xml:space="preserve">Data was received as a longform .csv file containing </w:t>
-      </w:r>
-      <w:r>
-        <w:rPr>
-          <w:rFonts w:ascii="Times New Roman" w:hAnsi="Times New Roman" w:cs="Times New Roman"/>
-          <w:sz w:val="24"/>
-          <w:szCs w:val="24"/>
-        </w:rPr>
-        <w:t>33 columns over 8 years of research</w:t>
-      </w:r>
-      <w:r>
-        <w:rPr>
-          <w:rFonts w:ascii="Times New Roman" w:hAnsi="Times New Roman" w:cs="Times New Roman"/>
-          <w:sz w:val="24"/>
-          <w:szCs w:val="24"/>
-        </w:rPr>
-        <w:t xml:space="preserve"> and a data dictionary</w:t>
-      </w:r>
-      <w:r>
-        <w:rPr>
-          <w:rFonts w:ascii="Times New Roman" w:hAnsi="Times New Roman" w:cs="Times New Roman"/>
-          <w:sz w:val="24"/>
-          <w:szCs w:val="24"/>
-        </w:rPr>
-        <w:t xml:space="preserve">; </w:t>
-      </w:r>
-      <w:commentRangeEnd w:id="1"/>
-      <w:r>
-        <w:rPr>
-          <w:rStyle w:val="CommentReference"/>
-        </w:rPr>
-        <w:commentReference w:id="1"/>
-      </w:r>
-      <w:r>
-        <w:rPr>
-          <w:rFonts w:ascii="Times New Roman" w:hAnsi="Times New Roman" w:cs="Times New Roman"/>
-          <w:sz w:val="24"/>
-          <w:szCs w:val="24"/>
-        </w:rPr>
-        <w:t xml:space="preserve">however the current analysis is only concerned with treatment outcomes after 2 years of HAART. </w:t>
-      </w:r>
       <w:r>
         <w:rPr>
           <w:rFonts w:ascii="Times New Roman" w:hAnsi="Times New Roman" w:cs="Times New Roman"/>
@@ -619,25 +511,7 @@
           <w:sz w:val="24"/>
           <w:szCs w:val="24"/>
         </w:rPr>
-        <w:t xml:space="preserve">). Outcomes of interest </w:t>
-      </w:r>
-      <w:proofErr w:type="gramStart"/>
-      <w:r>
-        <w:rPr>
-          <w:rFonts w:ascii="Times New Roman" w:hAnsi="Times New Roman" w:cs="Times New Roman"/>
-          <w:sz w:val="24"/>
-          <w:szCs w:val="24"/>
-        </w:rPr>
-        <w:t>are:</w:t>
-      </w:r>
-      <w:proofErr w:type="gramEnd"/>
-      <w:r>
-        <w:rPr>
-          <w:rFonts w:ascii="Times New Roman" w:hAnsi="Times New Roman" w:cs="Times New Roman"/>
-          <w:sz w:val="24"/>
-          <w:szCs w:val="24"/>
-        </w:rPr>
-        <w:t xml:space="preserve"> viral load (HIV copies in a mL of blood), CD4+ T cell count (a measure of immunologic health),</w:t>
+        <w:t>). Outcomes of interest are: viral load (HIV copies in a mL of blood), CD4+ T cell count (a measure of immunologic health),</w:t>
       </w:r>
       <w:r>
         <w:rPr>
@@ -672,7 +546,6 @@
           <w:sz w:val="24"/>
           <w:szCs w:val="24"/>
         </w:rPr>
-        <w:lastRenderedPageBreak/>
         <w:t xml:space="preserve">The clinical hypothesis is </w:t>
       </w:r>
       <w:r>
@@ -751,13 +624,6 @@
     <w:p>
       <w:pPr>
         <w:spacing w:line="480" w:lineRule="auto"/>
-        <w:rPr>
-          <w:rFonts w:ascii="Times New Roman" w:hAnsi="Times New Roman" w:cs="Times New Roman"/>
-          <w:sz w:val="24"/>
-          <w:szCs w:val="24"/>
-        </w:rPr>
-      </w:pPr>
-      <w:r>
         <w:rPr>
           <w:rFonts w:ascii="Times New Roman" w:hAnsi="Times New Roman" w:cs="Times New Roman"/>
           <w:b/>
@@ -765,11 +631,1133 @@
           <w:sz w:val="24"/>
           <w:szCs w:val="24"/>
         </w:rPr>
+      </w:pPr>
+      <w:r>
+        <w:rPr>
+          <w:rFonts w:ascii="Times New Roman" w:hAnsi="Times New Roman" w:cs="Times New Roman"/>
+          <w:b/>
+          <w:bCs/>
+          <w:sz w:val="24"/>
+          <w:szCs w:val="24"/>
+        </w:rPr>
+        <w:lastRenderedPageBreak/>
         <w:t>Method</w:t>
       </w:r>
     </w:p>
     <w:p>
       <w:pPr>
+        <w:spacing w:line="480" w:lineRule="auto"/>
+        <w:rPr>
+          <w:rFonts w:ascii="Times New Roman" w:hAnsi="Times New Roman" w:cs="Times New Roman"/>
+          <w:b/>
+          <w:bCs/>
+          <w:sz w:val="24"/>
+          <w:szCs w:val="24"/>
+        </w:rPr>
+      </w:pPr>
+      <w:r>
+        <w:rPr>
+          <w:rFonts w:ascii="Times New Roman" w:hAnsi="Times New Roman" w:cs="Times New Roman"/>
+          <w:b/>
+          <w:bCs/>
+          <w:sz w:val="24"/>
+          <w:szCs w:val="24"/>
+        </w:rPr>
+        <w:tab/>
+        <w:t>Study Design</w:t>
+      </w:r>
+    </w:p>
+    <w:p>
+      <w:pPr>
+        <w:spacing w:line="480" w:lineRule="auto"/>
+      </w:pPr>
+      <w:r>
+        <w:rPr>
+          <w:rFonts w:ascii="Times New Roman" w:hAnsi="Times New Roman" w:cs="Times New Roman"/>
+          <w:b/>
+          <w:bCs/>
+          <w:sz w:val="24"/>
+          <w:szCs w:val="24"/>
+        </w:rPr>
+        <w:tab/>
+      </w:r>
+      <w:r>
+        <w:rPr>
+          <w:rFonts w:ascii="Times New Roman" w:hAnsi="Times New Roman" w:cs="Times New Roman"/>
+          <w:sz w:val="24"/>
+          <w:szCs w:val="24"/>
+        </w:rPr>
+        <w:t>This is a secondary data analysis of the Multicenter AIDS Cohort Study, an ongoing prospective cohort study investigating the natural and treated disease progression of HIV-1 in bisexual men in 4 major cities in the U.S.</w:t>
+      </w:r>
+      <w:r>
+        <w:rPr>
+          <w:rFonts w:ascii="Times New Roman" w:hAnsi="Times New Roman" w:cs="Times New Roman"/>
+          <w:sz w:val="24"/>
+          <w:szCs w:val="24"/>
+        </w:rPr>
+        <w:t xml:space="preserve"> </w:t>
+      </w:r>
+      <w:r>
+        <w:rPr>
+          <w:rFonts w:ascii="Times New Roman" w:hAnsi="Times New Roman" w:cs="Times New Roman"/>
+          <w:sz w:val="24"/>
+          <w:szCs w:val="24"/>
+        </w:rPr>
+        <w:t>Measurements for all variables were taken once per year over an 8</w:t>
+      </w:r>
+      <w:r>
+        <w:rPr>
+          <w:rFonts w:ascii="Times New Roman" w:hAnsi="Times New Roman" w:cs="Times New Roman"/>
+          <w:sz w:val="24"/>
+          <w:szCs w:val="24"/>
+        </w:rPr>
+        <w:t>-</w:t>
+      </w:r>
+      <w:r>
+        <w:rPr>
+          <w:rFonts w:ascii="Times New Roman" w:hAnsi="Times New Roman" w:cs="Times New Roman"/>
+          <w:sz w:val="24"/>
+          <w:szCs w:val="24"/>
+        </w:rPr>
+        <w:t>year time period;</w:t>
+      </w:r>
+      <w:r>
+        <w:rPr>
+          <w:rFonts w:ascii="Times New Roman" w:hAnsi="Times New Roman" w:cs="Times New Roman"/>
+          <w:sz w:val="24"/>
+          <w:szCs w:val="24"/>
+        </w:rPr>
+        <w:t xml:space="preserve"> </w:t>
+      </w:r>
+      <w:r>
+        <w:rPr>
+          <w:rFonts w:ascii="Times New Roman" w:hAnsi="Times New Roman" w:cs="Times New Roman"/>
+          <w:sz w:val="24"/>
+          <w:szCs w:val="24"/>
+        </w:rPr>
+        <w:t xml:space="preserve">however, </w:t>
+      </w:r>
+      <w:r>
+        <w:rPr>
+          <w:rFonts w:ascii="Times New Roman" w:hAnsi="Times New Roman" w:cs="Times New Roman"/>
+          <w:sz w:val="24"/>
+          <w:szCs w:val="24"/>
+        </w:rPr>
+        <w:t>the current analysis is only concerned with treatment outcomes after 2 years of HAART</w:t>
+      </w:r>
+      <w:r>
+        <w:rPr>
+          <w:rFonts w:ascii="Times New Roman" w:hAnsi="Times New Roman" w:cs="Times New Roman"/>
+          <w:sz w:val="24"/>
+          <w:szCs w:val="24"/>
+        </w:rPr>
+        <w:t xml:space="preserve">. </w:t>
+      </w:r>
+      <w:r>
+        <w:rPr>
+          <w:rFonts w:ascii="Times New Roman" w:hAnsi="Times New Roman" w:cs="Times New Roman"/>
+          <w:sz w:val="24"/>
+          <w:szCs w:val="24"/>
+        </w:rPr>
+        <w:t xml:space="preserve">Data was received as a longform .csv file containing 33 columns </w:t>
+      </w:r>
+      <w:r>
+        <w:rPr>
+          <w:rFonts w:ascii="Times New Roman" w:hAnsi="Times New Roman" w:cs="Times New Roman"/>
+          <w:sz w:val="24"/>
+          <w:szCs w:val="24"/>
+        </w:rPr>
+        <w:t>along with</w:t>
+      </w:r>
+      <w:r>
+        <w:rPr>
+          <w:rFonts w:ascii="Times New Roman" w:hAnsi="Times New Roman" w:cs="Times New Roman"/>
+          <w:sz w:val="24"/>
+          <w:szCs w:val="24"/>
+        </w:rPr>
+        <w:t xml:space="preserve"> a </w:t>
+      </w:r>
+      <w:r>
+        <w:rPr>
+          <w:rFonts w:ascii="Times New Roman" w:hAnsi="Times New Roman" w:cs="Times New Roman"/>
+          <w:sz w:val="24"/>
+          <w:szCs w:val="24"/>
+        </w:rPr>
+        <w:t>data dictionary</w:t>
+      </w:r>
+      <w:r>
+        <w:rPr>
+          <w:rFonts w:ascii="Times New Roman" w:hAnsi="Times New Roman" w:cs="Times New Roman"/>
+          <w:sz w:val="24"/>
+          <w:szCs w:val="24"/>
+        </w:rPr>
+        <w:t xml:space="preserve">. The main </w:t>
+      </w:r>
+      <w:r>
+        <w:rPr>
+          <w:rFonts w:ascii="Times New Roman" w:hAnsi="Times New Roman" w:cs="Times New Roman"/>
+          <w:sz w:val="24"/>
+          <w:szCs w:val="24"/>
+        </w:rPr>
+        <w:t>outcomes of interest are</w:t>
+      </w:r>
+      <w:r>
+        <w:rPr>
+          <w:rFonts w:ascii="Times New Roman" w:hAnsi="Times New Roman" w:cs="Times New Roman"/>
+          <w:sz w:val="24"/>
+          <w:szCs w:val="24"/>
+        </w:rPr>
+        <w:t xml:space="preserve"> </w:t>
+      </w:r>
+      <w:r>
+        <w:rPr>
+          <w:rFonts w:ascii="Times New Roman" w:hAnsi="Times New Roman" w:cs="Times New Roman"/>
+          <w:sz w:val="24"/>
+          <w:szCs w:val="24"/>
+        </w:rPr>
+        <w:t>viral load</w:t>
+      </w:r>
+      <w:r>
+        <w:rPr>
+          <w:rFonts w:ascii="Times New Roman" w:hAnsi="Times New Roman" w:cs="Times New Roman"/>
+          <w:sz w:val="24"/>
+          <w:szCs w:val="24"/>
+        </w:rPr>
+        <w:t xml:space="preserve">, </w:t>
+      </w:r>
+      <w:r>
+        <w:rPr>
+          <w:rFonts w:ascii="Times New Roman" w:hAnsi="Times New Roman" w:cs="Times New Roman"/>
+          <w:sz w:val="24"/>
+          <w:szCs w:val="24"/>
+        </w:rPr>
+        <w:t>CD4+ T cell count</w:t>
+      </w:r>
+      <w:r>
+        <w:rPr>
+          <w:rFonts w:ascii="Times New Roman" w:hAnsi="Times New Roman" w:cs="Times New Roman"/>
+          <w:sz w:val="24"/>
+          <w:szCs w:val="24"/>
+        </w:rPr>
+        <w:t xml:space="preserve">, </w:t>
+      </w:r>
+      <w:r>
+        <w:rPr>
+          <w:rFonts w:ascii="Times New Roman" w:hAnsi="Times New Roman" w:cs="Times New Roman"/>
+          <w:sz w:val="24"/>
+          <w:szCs w:val="24"/>
+        </w:rPr>
+        <w:t>and aggregate physical and quality of life scores</w:t>
+      </w:r>
+      <w:r>
+        <w:rPr>
+          <w:rFonts w:ascii="Times New Roman" w:hAnsi="Times New Roman" w:cs="Times New Roman"/>
+          <w:sz w:val="24"/>
+          <w:szCs w:val="24"/>
+        </w:rPr>
+        <w:t>. Adherence to treatment regiment will be investigated as a potential confounder.</w:t>
+      </w:r>
+    </w:p>
+    <w:p>
+      <w:pPr>
+        <w:spacing w:line="480" w:lineRule="auto"/>
+        <w:ind w:firstLine="720"/>
+        <w:rPr>
+          <w:rFonts w:ascii="Times New Roman" w:hAnsi="Times New Roman" w:cs="Times New Roman"/>
+          <w:sz w:val="24"/>
+          <w:szCs w:val="24"/>
+        </w:rPr>
+      </w:pPr>
+      <w:r>
+        <w:rPr>
+          <w:rFonts w:ascii="Times New Roman" w:hAnsi="Times New Roman" w:cs="Times New Roman"/>
+          <w:sz w:val="24"/>
+          <w:szCs w:val="24"/>
+        </w:rPr>
+        <w:t>Potential covariates of interest include: marijuana usage since last visit and frequency</w:t>
+      </w:r>
+      <w:r>
+        <w:rPr>
+          <w:rFonts w:ascii="Times New Roman" w:hAnsi="Times New Roman" w:cs="Times New Roman"/>
+          <w:sz w:val="24"/>
+          <w:szCs w:val="24"/>
+        </w:rPr>
+        <w:t xml:space="preserve"> of usage</w:t>
+      </w:r>
+      <w:r>
+        <w:rPr>
+          <w:rFonts w:ascii="Times New Roman" w:hAnsi="Times New Roman" w:cs="Times New Roman"/>
+          <w:sz w:val="24"/>
+          <w:szCs w:val="24"/>
+        </w:rPr>
+        <w:t xml:space="preserve">, </w:t>
+      </w:r>
+      <w:r>
+        <w:rPr>
+          <w:rFonts w:ascii="Times New Roman" w:hAnsi="Times New Roman" w:cs="Times New Roman"/>
+          <w:sz w:val="24"/>
+          <w:szCs w:val="24"/>
+        </w:rPr>
+        <w:t xml:space="preserve">income, BMI, high blood pressure, diabetes, liver disease stage 3 / 4, kidney disease, frailty related phenotype, total cholesterol, </w:t>
+      </w:r>
+      <w:r>
+        <w:rPr>
+          <w:rFonts w:ascii="Times New Roman" w:hAnsi="Times New Roman" w:cs="Times New Roman"/>
+          <w:sz w:val="24"/>
+          <w:szCs w:val="24"/>
+        </w:rPr>
+        <w:t>triglycerides</w:t>
+      </w:r>
+      <w:r>
+        <w:rPr>
+          <w:rFonts w:ascii="Times New Roman" w:hAnsi="Times New Roman" w:cs="Times New Roman"/>
+          <w:sz w:val="24"/>
+          <w:szCs w:val="24"/>
+        </w:rPr>
+        <w:t xml:space="preserve">, fasting LDL,  dyslipidemia, depression score, smoking status, alcohol use since last visit, heroin or opiate use since last visit, intravenous drug use since last visit, </w:t>
+      </w:r>
+      <w:r>
+        <w:rPr>
+          <w:rFonts w:ascii="Times New Roman" w:hAnsi="Times New Roman" w:cs="Times New Roman"/>
+          <w:sz w:val="24"/>
+          <w:szCs w:val="24"/>
+        </w:rPr>
+        <w:t xml:space="preserve">race, education at baseline, </w:t>
+      </w:r>
+      <w:r>
+        <w:rPr>
+          <w:rFonts w:ascii="Times New Roman" w:hAnsi="Times New Roman" w:cs="Times New Roman"/>
+          <w:sz w:val="24"/>
+          <w:szCs w:val="24"/>
+        </w:rPr>
+        <w:t xml:space="preserve">age, </w:t>
+      </w:r>
+      <w:commentRangeStart w:id="0"/>
+      <w:r>
+        <w:rPr>
+          <w:rFonts w:ascii="Times New Roman" w:hAnsi="Times New Roman" w:cs="Times New Roman"/>
+          <w:sz w:val="24"/>
+          <w:szCs w:val="24"/>
+        </w:rPr>
+        <w:t>if they took ART at the visit or if they have ever taken it before</w:t>
+      </w:r>
+      <w:commentRangeEnd w:id="0"/>
+      <w:r>
+        <w:rPr>
+          <w:rStyle w:val="CommentReference"/>
+        </w:rPr>
+        <w:commentReference w:id="0"/>
+      </w:r>
+      <w:r>
+        <w:rPr>
+          <w:rFonts w:ascii="Times New Roman" w:hAnsi="Times New Roman" w:cs="Times New Roman"/>
+          <w:sz w:val="24"/>
+          <w:szCs w:val="24"/>
+        </w:rPr>
+        <w:t>, and years since initiating ART.</w:t>
+      </w:r>
+    </w:p>
+    <w:p>
+      <w:pPr>
+        <w:spacing w:line="480" w:lineRule="auto"/>
+        <w:rPr>
+          <w:rFonts w:ascii="Times New Roman" w:hAnsi="Times New Roman" w:cs="Times New Roman"/>
+          <w:b/>
+          <w:bCs/>
+          <w:sz w:val="24"/>
+          <w:szCs w:val="24"/>
+        </w:rPr>
+      </w:pPr>
+      <w:r>
+        <w:rPr>
+          <w:rFonts w:ascii="Times New Roman" w:hAnsi="Times New Roman" w:cs="Times New Roman"/>
+          <w:sz w:val="24"/>
+          <w:szCs w:val="24"/>
+        </w:rPr>
+        <w:tab/>
+      </w:r>
+      <w:r>
+        <w:rPr>
+          <w:rFonts w:ascii="Times New Roman" w:hAnsi="Times New Roman" w:cs="Times New Roman"/>
+          <w:b/>
+          <w:bCs/>
+          <w:sz w:val="24"/>
+          <w:szCs w:val="24"/>
+        </w:rPr>
+        <w:t>Statistical Hypotheses</w:t>
+      </w:r>
+    </w:p>
+    <w:p>
+      <w:pPr>
+        <w:pStyle w:val="ListParagraph"/>
+        <w:numPr>
+          <w:ilvl w:val="0"/>
+          <w:numId w:val="1"/>
+        </w:numPr>
+        <w:spacing w:line="480" w:lineRule="auto"/>
+        <w:rPr>
+          <w:rFonts w:ascii="Times New Roman" w:hAnsi="Times New Roman" w:cs="Times New Roman"/>
+          <w:sz w:val="24"/>
+          <w:szCs w:val="24"/>
+        </w:rPr>
+      </w:pPr>
+      <w:commentRangeStart w:id="1"/>
+      <w:r>
+        <w:rPr>
+          <w:rFonts w:ascii="Times New Roman" w:hAnsi="Times New Roman" w:cs="Times New Roman"/>
+          <w:sz w:val="24"/>
+          <w:szCs w:val="24"/>
+          <w:u w:val="single"/>
+        </w:rPr>
+        <w:t>Null Hypothesis:</w:t>
+      </w:r>
+      <w:r>
+        <w:rPr>
+          <w:rFonts w:ascii="Times New Roman" w:hAnsi="Times New Roman" w:cs="Times New Roman"/>
+          <w:sz w:val="24"/>
+          <w:szCs w:val="24"/>
+        </w:rPr>
+        <w:t xml:space="preserve"> </w:t>
+      </w:r>
+      <w:r>
+        <w:rPr>
+          <w:rFonts w:ascii="Times New Roman" w:hAnsi="Times New Roman" w:cs="Times New Roman"/>
+          <w:sz w:val="24"/>
+          <w:szCs w:val="24"/>
+        </w:rPr>
+        <w:t>The average change in viral load, CD4+ T cell count, and aggregate physical and mental QOL scores will be equal for current, previous, and never hard drug users.</w:t>
+      </w:r>
+    </w:p>
+    <w:p>
+      <w:pPr>
+        <w:pStyle w:val="ListParagraph"/>
+        <w:numPr>
+          <w:ilvl w:val="0"/>
+          <w:numId w:val="1"/>
+        </w:numPr>
+        <w:spacing w:line="480" w:lineRule="auto"/>
+        <w:rPr>
+          <w:rFonts w:ascii="Times New Roman" w:hAnsi="Times New Roman" w:cs="Times New Roman"/>
+          <w:sz w:val="24"/>
+          <w:szCs w:val="24"/>
+        </w:rPr>
+      </w:pPr>
+      <w:r>
+        <w:rPr>
+          <w:rFonts w:ascii="Times New Roman" w:hAnsi="Times New Roman" w:cs="Times New Roman"/>
+          <w:sz w:val="24"/>
+          <w:szCs w:val="24"/>
+          <w:u w:val="single"/>
+        </w:rPr>
+        <w:lastRenderedPageBreak/>
+        <w:t>Alternative Hypothesis</w:t>
+      </w:r>
+      <w:r>
+        <w:rPr>
+          <w:rFonts w:ascii="Times New Roman" w:hAnsi="Times New Roman" w:cs="Times New Roman"/>
+          <w:sz w:val="24"/>
+          <w:szCs w:val="24"/>
+        </w:rPr>
+        <w:t xml:space="preserve">: </w:t>
+      </w:r>
+      <w:r>
+        <w:rPr>
+          <w:rStyle w:val="cf01"/>
+          <w:rFonts w:ascii="Times New Roman" w:eastAsiaTheme="majorEastAsia" w:hAnsi="Times New Roman" w:cs="Times New Roman"/>
+          <w:sz w:val="24"/>
+          <w:szCs w:val="24"/>
+          <w:lang w:val="en"/>
+        </w:rPr>
+        <w:t xml:space="preserve"> </w:t>
+      </w:r>
+      <w:commentRangeEnd w:id="1"/>
+      <w:r>
+        <w:rPr>
+          <w:rStyle w:val="CommentReference"/>
+        </w:rPr>
+        <w:commentReference w:id="1"/>
+      </w:r>
+      <w:r>
+        <w:rPr>
+          <w:rStyle w:val="cf01"/>
+          <w:rFonts w:ascii="Times New Roman" w:eastAsiaTheme="majorEastAsia" w:hAnsi="Times New Roman" w:cs="Times New Roman"/>
+          <w:sz w:val="24"/>
+          <w:szCs w:val="24"/>
+          <w:lang w:val="en"/>
+        </w:rPr>
+        <w:t>At least one of the hard drug use groups will differ from the never hard drug users in viral load, CD4+ T cell count, or aggregate physical or mental QOL scores.</w:t>
+      </w:r>
+    </w:p>
+    <w:p>
+      <w:pPr>
+        <w:spacing w:line="480" w:lineRule="auto"/>
+        <w:ind w:left="720"/>
+        <w:rPr>
+          <w:rFonts w:ascii="Times New Roman" w:hAnsi="Times New Roman" w:cs="Times New Roman"/>
+          <w:b/>
+          <w:bCs/>
+          <w:sz w:val="24"/>
+          <w:szCs w:val="24"/>
+        </w:rPr>
+      </w:pPr>
+      <w:commentRangeStart w:id="2"/>
+      <w:r>
+        <w:rPr>
+          <w:rFonts w:ascii="Times New Roman" w:hAnsi="Times New Roman" w:cs="Times New Roman"/>
+          <w:b/>
+          <w:bCs/>
+          <w:sz w:val="24"/>
+          <w:szCs w:val="24"/>
+        </w:rPr>
+        <w:t>Data Management</w:t>
+      </w:r>
+      <w:commentRangeEnd w:id="2"/>
+      <w:r>
+        <w:rPr>
+          <w:rStyle w:val="CommentReference"/>
+        </w:rPr>
+        <w:commentReference w:id="2"/>
+      </w:r>
+    </w:p>
+    <w:p>
+      <w:pPr>
+        <w:spacing w:line="480" w:lineRule="auto"/>
+        <w:ind w:left="720"/>
+        <w:rPr>
+          <w:rFonts w:ascii="Times New Roman" w:hAnsi="Times New Roman" w:cs="Times New Roman"/>
+          <w:sz w:val="24"/>
+          <w:szCs w:val="24"/>
+        </w:rPr>
+      </w:pPr>
+      <w:r>
+        <w:rPr>
+          <w:rFonts w:ascii="Times New Roman" w:hAnsi="Times New Roman" w:cs="Times New Roman"/>
+          <w:sz w:val="24"/>
+          <w:szCs w:val="24"/>
+        </w:rPr>
+        <w:t xml:space="preserve">All data analysis and </w:t>
+      </w:r>
+      <w:r>
+        <w:rPr>
+          <w:rFonts w:ascii="Times New Roman" w:hAnsi="Times New Roman" w:cs="Times New Roman"/>
+          <w:sz w:val="24"/>
+          <w:szCs w:val="24"/>
+        </w:rPr>
+        <w:t>management</w:t>
+      </w:r>
+      <w:r>
+        <w:rPr>
+          <w:rFonts w:ascii="Times New Roman" w:hAnsi="Times New Roman" w:cs="Times New Roman"/>
+          <w:sz w:val="24"/>
+          <w:szCs w:val="24"/>
+        </w:rPr>
+        <w:t xml:space="preserve"> was performed in R version 4.4.1</w:t>
+      </w:r>
+    </w:p>
+    <w:p>
+      <w:pPr>
+        <w:spacing w:line="480" w:lineRule="auto"/>
+        <w:ind w:left="720"/>
+        <w:rPr>
+          <w:rFonts w:ascii="Times New Roman" w:hAnsi="Times New Roman" w:cs="Times New Roman"/>
+          <w:sz w:val="24"/>
+          <w:szCs w:val="24"/>
+        </w:rPr>
+      </w:pPr>
+      <w:r>
+        <w:rPr>
+          <w:rFonts w:ascii="Times New Roman" w:hAnsi="Times New Roman" w:cs="Times New Roman"/>
+          <w:i/>
+          <w:iCs/>
+          <w:sz w:val="24"/>
+          <w:szCs w:val="24"/>
+        </w:rPr>
+        <w:t>Outliers</w:t>
+      </w:r>
+      <w:r>
+        <w:rPr>
+          <w:rFonts w:ascii="Times New Roman" w:hAnsi="Times New Roman" w:cs="Times New Roman"/>
+          <w:b/>
+          <w:bCs/>
+          <w:i/>
+          <w:iCs/>
+          <w:sz w:val="24"/>
+          <w:szCs w:val="24"/>
+        </w:rPr>
+        <w:t xml:space="preserve">. </w:t>
+      </w:r>
+      <w:r>
+        <w:rPr>
+          <w:rFonts w:ascii="Times New Roman" w:hAnsi="Times New Roman" w:cs="Times New Roman"/>
+          <w:sz w:val="24"/>
+          <w:szCs w:val="24"/>
+        </w:rPr>
+        <w:t xml:space="preserve">Boxplots and histograms of </w:t>
+      </w:r>
+      <w:r>
+        <w:rPr>
+          <w:rFonts w:ascii="Times New Roman" w:hAnsi="Times New Roman" w:cs="Times New Roman"/>
+          <w:sz w:val="24"/>
+          <w:szCs w:val="24"/>
+        </w:rPr>
+        <w:t xml:space="preserve">viral load, CD4+ T cell count, </w:t>
+      </w:r>
+      <w:r>
+        <w:rPr>
+          <w:rFonts w:ascii="Times New Roman" w:hAnsi="Times New Roman" w:cs="Times New Roman"/>
+          <w:sz w:val="24"/>
+          <w:szCs w:val="24"/>
+        </w:rPr>
+        <w:t>were made to</w:t>
+      </w:r>
+      <w:r>
+        <w:rPr>
+          <w:rFonts w:ascii="Times New Roman" w:hAnsi="Times New Roman" w:cs="Times New Roman"/>
+          <w:sz w:val="24"/>
+          <w:szCs w:val="24"/>
+        </w:rPr>
+        <w:t xml:space="preserve"> </w:t>
+      </w:r>
+    </w:p>
+    <w:p>
+      <w:pPr>
+        <w:spacing w:line="480" w:lineRule="auto"/>
+        <w:rPr>
+          <w:rFonts w:ascii="Times New Roman" w:hAnsi="Times New Roman" w:cs="Times New Roman"/>
+          <w:b/>
+          <w:bCs/>
+          <w:i/>
+          <w:iCs/>
+          <w:sz w:val="24"/>
+          <w:szCs w:val="24"/>
+        </w:rPr>
+      </w:pPr>
+      <w:r>
+        <w:rPr>
+          <w:rFonts w:ascii="Times New Roman" w:hAnsi="Times New Roman" w:cs="Times New Roman"/>
+          <w:sz w:val="24"/>
+          <w:szCs w:val="24"/>
+        </w:rPr>
+        <w:t xml:space="preserve">assess for potential outliers at baseline and </w:t>
+      </w:r>
+      <w:r>
+        <w:rPr>
+          <w:rFonts w:ascii="Times New Roman" w:hAnsi="Times New Roman" w:cs="Times New Roman"/>
+          <w:sz w:val="24"/>
+          <w:szCs w:val="24"/>
+        </w:rPr>
+        <w:t>2</w:t>
+      </w:r>
+      <w:r>
+        <w:rPr>
+          <w:rFonts w:ascii="Times New Roman" w:hAnsi="Times New Roman" w:cs="Times New Roman"/>
+          <w:sz w:val="24"/>
+          <w:szCs w:val="24"/>
+        </w:rPr>
+        <w:t xml:space="preserve"> year</w:t>
+      </w:r>
+      <w:r>
+        <w:rPr>
+          <w:rFonts w:ascii="Times New Roman" w:hAnsi="Times New Roman" w:cs="Times New Roman"/>
+          <w:sz w:val="24"/>
+          <w:szCs w:val="24"/>
+        </w:rPr>
+        <w:t>s</w:t>
+      </w:r>
+      <w:r>
+        <w:rPr>
+          <w:rFonts w:ascii="Times New Roman" w:hAnsi="Times New Roman" w:cs="Times New Roman"/>
+          <w:sz w:val="24"/>
+          <w:szCs w:val="24"/>
+        </w:rPr>
+        <w:t xml:space="preserve">. Outliers were then identified using jackknife residuals. Data points +/- 3 SD of the mean with </w:t>
+      </w:r>
+      <w:commentRangeStart w:id="3"/>
+      <w:r>
+        <w:rPr>
+          <w:rFonts w:ascii="Times New Roman" w:hAnsi="Times New Roman" w:cs="Times New Roman"/>
+          <w:sz w:val="24"/>
+          <w:szCs w:val="24"/>
+        </w:rPr>
+        <w:t xml:space="preserve">high leverage and influence were considered outliers and removed from the data set. </w:t>
+      </w:r>
+      <w:commentRangeEnd w:id="3"/>
+      <w:r>
+        <w:rPr>
+          <w:rStyle w:val="CommentReference"/>
+        </w:rPr>
+        <w:commentReference w:id="3"/>
+      </w:r>
+    </w:p>
+    <w:p>
+      <w:pPr>
+        <w:spacing w:line="480" w:lineRule="auto"/>
+        <w:ind w:left="720"/>
+        <w:rPr>
+          <w:rFonts w:ascii="Times New Roman" w:hAnsi="Times New Roman" w:cs="Times New Roman"/>
+          <w:sz w:val="24"/>
+          <w:szCs w:val="24"/>
+        </w:rPr>
+      </w:pPr>
+      <w:r>
+        <w:rPr>
+          <w:rFonts w:ascii="Times New Roman" w:hAnsi="Times New Roman" w:cs="Times New Roman"/>
+          <w:i/>
+          <w:iCs/>
+          <w:sz w:val="24"/>
+          <w:szCs w:val="24"/>
+        </w:rPr>
+        <w:t>Missingness</w:t>
+      </w:r>
+      <w:r>
+        <w:rPr>
+          <w:rFonts w:ascii="Times New Roman" w:hAnsi="Times New Roman" w:cs="Times New Roman"/>
+          <w:i/>
+          <w:iCs/>
+          <w:sz w:val="24"/>
+          <w:szCs w:val="24"/>
+        </w:rPr>
+        <w:t xml:space="preserve">. </w:t>
+      </w:r>
+      <w:r>
+        <w:rPr>
+          <w:rFonts w:ascii="Times New Roman" w:hAnsi="Times New Roman" w:cs="Times New Roman"/>
+          <w:sz w:val="24"/>
+          <w:szCs w:val="24"/>
+        </w:rPr>
+        <w:t>Missing values were assessed for all main variables of interest, and subjects</w:t>
+      </w:r>
+      <w:r>
+        <w:rPr>
+          <w:rFonts w:ascii="Times New Roman" w:hAnsi="Times New Roman" w:cs="Times New Roman"/>
+          <w:sz w:val="24"/>
+          <w:szCs w:val="24"/>
+        </w:rPr>
+        <w:t xml:space="preserve"> </w:t>
+      </w:r>
+    </w:p>
+    <w:p>
+      <w:pPr>
+        <w:spacing w:line="480" w:lineRule="auto"/>
+        <w:rPr>
+          <w:rFonts w:ascii="Times New Roman" w:hAnsi="Times New Roman" w:cs="Times New Roman"/>
+          <w:i/>
+          <w:iCs/>
+          <w:sz w:val="24"/>
+          <w:szCs w:val="24"/>
+        </w:rPr>
+      </w:pPr>
+      <w:r>
+        <w:rPr>
+          <w:rFonts w:ascii="Times New Roman" w:hAnsi="Times New Roman" w:cs="Times New Roman"/>
+          <w:sz w:val="24"/>
+          <w:szCs w:val="24"/>
+        </w:rPr>
+        <w:t>with missing data were removed from analysis. Later, multiple imputation was performed on variables determined to be Missing At Random (MAR), and final model</w:t>
+      </w:r>
+      <w:r>
+        <w:rPr>
+          <w:rFonts w:ascii="Times New Roman" w:hAnsi="Times New Roman" w:cs="Times New Roman"/>
+          <w:sz w:val="24"/>
+          <w:szCs w:val="24"/>
+        </w:rPr>
+        <w:t xml:space="preserve"> coefficients</w:t>
+      </w:r>
+      <w:r>
+        <w:rPr>
+          <w:rFonts w:ascii="Times New Roman" w:hAnsi="Times New Roman" w:cs="Times New Roman"/>
+          <w:sz w:val="24"/>
+          <w:szCs w:val="24"/>
+        </w:rPr>
+        <w:t xml:space="preserve"> on both data sets were compared.</w:t>
+      </w:r>
+    </w:p>
+    <w:p>
+      <w:pPr>
+        <w:spacing w:line="480" w:lineRule="auto"/>
+        <w:ind w:firstLine="720"/>
+        <w:rPr>
+          <w:rFonts w:ascii="Times New Roman" w:hAnsi="Times New Roman" w:cs="Times New Roman"/>
+          <w:sz w:val="24"/>
+          <w:szCs w:val="24"/>
+        </w:rPr>
+      </w:pPr>
+      <w:r>
+        <w:rPr>
+          <w:rFonts w:ascii="Times New Roman" w:hAnsi="Times New Roman" w:cs="Times New Roman"/>
+          <w:i/>
+          <w:iCs/>
+          <w:sz w:val="24"/>
+          <w:szCs w:val="24"/>
+        </w:rPr>
+        <w:t>Variable Creation</w:t>
+      </w:r>
+      <w:r>
+        <w:rPr>
+          <w:rFonts w:ascii="Times New Roman" w:hAnsi="Times New Roman" w:cs="Times New Roman"/>
+          <w:i/>
+          <w:iCs/>
+          <w:sz w:val="24"/>
+          <w:szCs w:val="24"/>
+        </w:rPr>
+        <w:t xml:space="preserve">. </w:t>
+      </w:r>
+      <w:r>
+        <w:rPr>
+          <w:rFonts w:ascii="Times New Roman" w:hAnsi="Times New Roman" w:cs="Times New Roman"/>
+          <w:sz w:val="24"/>
+          <w:szCs w:val="24"/>
+        </w:rPr>
+        <w:t>C</w:t>
+      </w:r>
+      <w:r>
+        <w:rPr>
+          <w:rFonts w:ascii="Times New Roman" w:hAnsi="Times New Roman" w:cs="Times New Roman"/>
+          <w:sz w:val="24"/>
+          <w:szCs w:val="24"/>
+        </w:rPr>
+        <w:t>hange scores were created for viral load, CD4+ T cell count, and aggregate physical and mental QOL scores</w:t>
+      </w:r>
+      <w:r>
+        <w:rPr>
+          <w:rFonts w:ascii="Times New Roman" w:hAnsi="Times New Roman" w:cs="Times New Roman"/>
+          <w:sz w:val="24"/>
+          <w:szCs w:val="24"/>
+        </w:rPr>
+        <w:t xml:space="preserve"> by subtracting the baseline (year 0) measurements from the year 2 measurements. This yielded scores where higher values signify a</w:t>
+      </w:r>
+      <w:r>
+        <w:rPr>
+          <w:rFonts w:ascii="Times New Roman" w:hAnsi="Times New Roman" w:cs="Times New Roman"/>
+          <w:sz w:val="24"/>
+          <w:szCs w:val="24"/>
+        </w:rPr>
+        <w:t>n</w:t>
+      </w:r>
+      <w:r>
+        <w:rPr>
+          <w:rFonts w:ascii="Times New Roman" w:hAnsi="Times New Roman" w:cs="Times New Roman"/>
+          <w:sz w:val="24"/>
+          <w:szCs w:val="24"/>
+        </w:rPr>
+        <w:t xml:space="preserve"> increase, and negative values signify a decrease from baseline in each outcome measure. For viral load, lower or negative values are desirable</w:t>
+      </w:r>
+      <w:r>
+        <w:rPr>
+          <w:rFonts w:ascii="Times New Roman" w:hAnsi="Times New Roman" w:cs="Times New Roman"/>
+          <w:sz w:val="24"/>
+          <w:szCs w:val="24"/>
+        </w:rPr>
+        <w:t xml:space="preserve"> and </w:t>
+      </w:r>
+      <w:r>
+        <w:rPr>
+          <w:rFonts w:ascii="Times New Roman" w:hAnsi="Times New Roman" w:cs="Times New Roman"/>
+          <w:sz w:val="24"/>
+          <w:szCs w:val="24"/>
+        </w:rPr>
+        <w:t>denote</w:t>
+      </w:r>
+      <w:r>
+        <w:rPr>
+          <w:rFonts w:ascii="Times New Roman" w:hAnsi="Times New Roman" w:cs="Times New Roman"/>
+          <w:sz w:val="24"/>
+          <w:szCs w:val="24"/>
+        </w:rPr>
+        <w:t xml:space="preserve"> improvement</w:t>
+      </w:r>
+      <w:r>
+        <w:rPr>
+          <w:rFonts w:ascii="Times New Roman" w:hAnsi="Times New Roman" w:cs="Times New Roman"/>
+          <w:sz w:val="24"/>
+          <w:szCs w:val="24"/>
+        </w:rPr>
+        <w:t>. For CD4+ T cell count and the aggregate physical and mental scores, larger values are desirable</w:t>
+      </w:r>
+      <w:r>
+        <w:rPr>
+          <w:rFonts w:ascii="Times New Roman" w:hAnsi="Times New Roman" w:cs="Times New Roman"/>
+          <w:sz w:val="24"/>
+          <w:szCs w:val="24"/>
+        </w:rPr>
+        <w:t xml:space="preserve"> and </w:t>
+      </w:r>
+      <w:r>
+        <w:rPr>
+          <w:rFonts w:ascii="Times New Roman" w:hAnsi="Times New Roman" w:cs="Times New Roman"/>
+          <w:sz w:val="24"/>
+          <w:szCs w:val="24"/>
+        </w:rPr>
+        <w:t>denote</w:t>
+      </w:r>
+      <w:r>
+        <w:rPr>
+          <w:rFonts w:ascii="Times New Roman" w:hAnsi="Times New Roman" w:cs="Times New Roman"/>
+          <w:sz w:val="24"/>
+          <w:szCs w:val="24"/>
+        </w:rPr>
+        <w:t xml:space="preserve"> improvement.</w:t>
+      </w:r>
+      <w:r>
+        <w:rPr>
+          <w:rFonts w:ascii="Times New Roman" w:hAnsi="Times New Roman" w:cs="Times New Roman"/>
+          <w:sz w:val="24"/>
+          <w:szCs w:val="24"/>
+        </w:rPr>
+        <w:t xml:space="preserve"> Dummy codes were created to place subjects into hard drug use categories of never </w:t>
+      </w:r>
+      <w:r>
+        <w:rPr>
+          <w:rFonts w:ascii="Times New Roman" w:hAnsi="Times New Roman" w:cs="Times New Roman"/>
+          <w:sz w:val="24"/>
+          <w:szCs w:val="24"/>
+        </w:rPr>
+        <w:t xml:space="preserve">users, </w:t>
+      </w:r>
+      <w:r>
+        <w:rPr>
+          <w:rFonts w:ascii="Times New Roman" w:hAnsi="Times New Roman" w:cs="Times New Roman"/>
+          <w:sz w:val="24"/>
+          <w:szCs w:val="24"/>
+        </w:rPr>
+        <w:t>current</w:t>
+      </w:r>
+      <w:r>
+        <w:rPr>
+          <w:rFonts w:ascii="Times New Roman" w:hAnsi="Times New Roman" w:cs="Times New Roman"/>
+          <w:sz w:val="24"/>
+          <w:szCs w:val="24"/>
+        </w:rPr>
+        <w:t xml:space="preserve"> </w:t>
+      </w:r>
+      <w:r>
+        <w:rPr>
+          <w:rFonts w:ascii="Times New Roman" w:hAnsi="Times New Roman" w:cs="Times New Roman"/>
+          <w:sz w:val="24"/>
+          <w:szCs w:val="24"/>
+        </w:rPr>
+        <w:t>hard drug users (</w:t>
+      </w:r>
+      <w:r>
+        <w:rPr>
+          <w:rFonts w:ascii="Times New Roman" w:hAnsi="Times New Roman" w:cs="Times New Roman"/>
+          <w:sz w:val="24"/>
+          <w:szCs w:val="24"/>
+        </w:rPr>
+        <w:t>use at</w:t>
+      </w:r>
+      <w:r>
+        <w:rPr>
+          <w:rFonts w:ascii="Times New Roman" w:hAnsi="Times New Roman" w:cs="Times New Roman"/>
+          <w:sz w:val="24"/>
+          <w:szCs w:val="24"/>
+        </w:rPr>
+        <w:t xml:space="preserve"> year 2)</w:t>
+      </w:r>
+      <w:r>
+        <w:rPr>
+          <w:rFonts w:ascii="Times New Roman" w:hAnsi="Times New Roman" w:cs="Times New Roman"/>
+          <w:sz w:val="24"/>
+          <w:szCs w:val="24"/>
+        </w:rPr>
+        <w:t xml:space="preserve">, and </w:t>
+      </w:r>
+      <w:r>
+        <w:rPr>
+          <w:rFonts w:ascii="Times New Roman" w:hAnsi="Times New Roman" w:cs="Times New Roman"/>
+          <w:sz w:val="24"/>
+          <w:szCs w:val="24"/>
+        </w:rPr>
+        <w:t>previous hard drug users (</w:t>
+      </w:r>
+      <w:r>
+        <w:rPr>
+          <w:rFonts w:ascii="Times New Roman" w:hAnsi="Times New Roman" w:cs="Times New Roman"/>
+          <w:sz w:val="24"/>
+          <w:szCs w:val="24"/>
+        </w:rPr>
+        <w:t xml:space="preserve">use </w:t>
+      </w:r>
+      <w:r>
+        <w:rPr>
+          <w:rFonts w:ascii="Times New Roman" w:hAnsi="Times New Roman" w:cs="Times New Roman"/>
+          <w:sz w:val="24"/>
+          <w:szCs w:val="24"/>
+        </w:rPr>
+        <w:t>at year 0 or 1).</w:t>
+      </w:r>
+    </w:p>
+    <w:p>
+      <w:pPr>
+        <w:spacing w:line="480" w:lineRule="auto"/>
+        <w:ind w:firstLine="720"/>
+        <w:rPr>
+          <w:rFonts w:ascii="Times New Roman" w:hAnsi="Times New Roman" w:cs="Times New Roman"/>
+          <w:i/>
+          <w:iCs/>
+          <w:sz w:val="24"/>
+          <w:szCs w:val="24"/>
+        </w:rPr>
+      </w:pPr>
+      <w:commentRangeStart w:id="4"/>
+      <w:r>
+        <w:rPr>
+          <w:rFonts w:ascii="Times New Roman" w:hAnsi="Times New Roman" w:cs="Times New Roman"/>
+          <w:i/>
+          <w:iCs/>
+          <w:sz w:val="24"/>
+          <w:szCs w:val="24"/>
+        </w:rPr>
+        <w:lastRenderedPageBreak/>
+        <w:t>Filtering.</w:t>
+      </w:r>
+      <w:commentRangeEnd w:id="4"/>
+      <w:r>
+        <w:rPr>
+          <w:rStyle w:val="CommentReference"/>
+        </w:rPr>
+        <w:commentReference w:id="4"/>
+      </w:r>
+    </w:p>
+    <w:p>
+      <w:pPr>
+        <w:spacing w:line="480" w:lineRule="auto"/>
+        <w:ind w:left="720"/>
+        <w:rPr>
+          <w:rFonts w:ascii="Times New Roman" w:hAnsi="Times New Roman" w:cs="Times New Roman"/>
+          <w:b/>
+          <w:bCs/>
+          <w:sz w:val="24"/>
+          <w:szCs w:val="24"/>
+        </w:rPr>
+      </w:pPr>
+      <w:r>
+        <w:rPr>
+          <w:rFonts w:ascii="Times New Roman" w:hAnsi="Times New Roman" w:cs="Times New Roman"/>
+          <w:b/>
+          <w:bCs/>
+          <w:sz w:val="24"/>
+          <w:szCs w:val="24"/>
+        </w:rPr>
+        <w:t xml:space="preserve">Preliminary Data Analysis and Descriptive Statistics </w:t>
+      </w:r>
+    </w:p>
+    <w:p>
+      <w:pPr>
+        <w:spacing w:line="480" w:lineRule="auto"/>
+        <w:rPr>
+          <w:rFonts w:ascii="Times New Roman" w:hAnsi="Times New Roman" w:cs="Times New Roman"/>
+          <w:sz w:val="24"/>
+          <w:szCs w:val="24"/>
+        </w:rPr>
+      </w:pPr>
+      <w:r>
+        <w:rPr>
+          <w:rFonts w:ascii="Times New Roman" w:hAnsi="Times New Roman" w:cs="Times New Roman"/>
+          <w:sz w:val="24"/>
+          <w:szCs w:val="24"/>
+        </w:rPr>
+        <w:tab/>
+        <w:t xml:space="preserve">While the researchers were not explicitly interested </w:t>
+      </w:r>
+    </w:p>
+    <w:p>
+      <w:pPr>
+        <w:spacing w:line="480" w:lineRule="auto"/>
+        <w:rPr>
+          <w:rFonts w:ascii="Times New Roman" w:hAnsi="Times New Roman" w:cs="Times New Roman"/>
+          <w:sz w:val="24"/>
+          <w:szCs w:val="24"/>
+        </w:rPr>
+      </w:pPr>
+      <w:r>
+        <w:rPr>
+          <w:rFonts w:ascii="Times New Roman" w:hAnsi="Times New Roman" w:cs="Times New Roman"/>
+          <w:sz w:val="24"/>
+          <w:szCs w:val="24"/>
+        </w:rPr>
+        <w:t>As an initial exploration</w:t>
+      </w:r>
+    </w:p>
+    <w:p>
+      <w:pPr>
+        <w:spacing w:line="480" w:lineRule="auto"/>
+        <w:ind w:left="720"/>
+        <w:rPr>
+          <w:rFonts w:ascii="Times New Roman" w:hAnsi="Times New Roman" w:cs="Times New Roman"/>
+          <w:b/>
+          <w:bCs/>
+          <w:sz w:val="24"/>
+          <w:szCs w:val="24"/>
+        </w:rPr>
+      </w:pPr>
+      <w:r>
+        <w:rPr>
+          <w:rFonts w:ascii="Times New Roman" w:hAnsi="Times New Roman" w:cs="Times New Roman"/>
+          <w:b/>
+          <w:bCs/>
+          <w:sz w:val="24"/>
+          <w:szCs w:val="24"/>
+        </w:rPr>
+        <w:t>Data Analysis</w:t>
+      </w:r>
+    </w:p>
+    <w:p>
+      <w:pPr>
+        <w:spacing w:line="480" w:lineRule="auto"/>
+        <w:ind w:left="720"/>
+        <w:rPr>
+          <w:rFonts w:ascii="Times New Roman" w:hAnsi="Times New Roman" w:cs="Times New Roman"/>
+          <w:sz w:val="24"/>
+          <w:szCs w:val="24"/>
+        </w:rPr>
+      </w:pPr>
+      <w:r>
+        <w:rPr>
+          <w:rFonts w:ascii="Times New Roman" w:hAnsi="Times New Roman" w:cs="Times New Roman"/>
+          <w:sz w:val="24"/>
+          <w:szCs w:val="24"/>
+        </w:rPr>
+        <w:t>Four linear regressions were performed with either viral load, CD4+ T cell count, aggregate physical score, or aggregate mental score as the dependent variable.</w:t>
+      </w:r>
+    </w:p>
+    <w:p>
+      <w:pPr>
+        <w:spacing w:line="480" w:lineRule="auto"/>
+        <w:ind w:left="720"/>
+        <w:rPr>
+          <w:rFonts w:ascii="Times New Roman" w:hAnsi="Times New Roman" w:cs="Times New Roman"/>
+          <w:i/>
+          <w:iCs/>
+          <w:sz w:val="24"/>
+          <w:szCs w:val="24"/>
+        </w:rPr>
+      </w:pPr>
+      <w:r>
+        <w:rPr>
+          <w:rFonts w:ascii="Times New Roman" w:hAnsi="Times New Roman" w:cs="Times New Roman"/>
+          <w:i/>
+          <w:iCs/>
+          <w:sz w:val="24"/>
+          <w:szCs w:val="24"/>
+        </w:rPr>
+        <w:t>Model Selection Strategy.</w:t>
+      </w:r>
+    </w:p>
+    <w:p>
+      <w:pPr>
+        <w:spacing w:line="480" w:lineRule="auto"/>
+        <w:rPr>
+          <w:rFonts w:ascii="Times New Roman" w:hAnsi="Times New Roman" w:cs="Times New Roman"/>
+          <w:b/>
+          <w:bCs/>
+          <w:sz w:val="24"/>
+          <w:szCs w:val="24"/>
+        </w:rPr>
+      </w:pPr>
+    </w:p>
+    <w:p>
+      <w:pPr>
         <w:rPr>
           <w:rFonts w:ascii="Times New Roman" w:hAnsi="Times New Roman" w:cs="Times New Roman"/>
           <w:sz w:val="24"/>
@@ -778,7 +1766,7 @@
       </w:pPr>
     </w:p>
     <w:sectPr>
-      <w:headerReference w:type="default" r:id="rId10"/>
+      <w:headerReference w:type="default" r:id="rId11"/>
       <w:pgSz w:w="12240" w:h="15840"/>
       <w:pgMar w:top="1440" w:right="1440" w:bottom="1440" w:left="1440" w:header="720" w:footer="720" w:gutter="0"/>
       <w:cols w:space="720"/>
@@ -790,7 +1778,7 @@
 
 <file path=word/comments.xml><?xml version="1.0" encoding="utf-8"?>
 <w:comments xmlns:wpc="http://schemas.microsoft.com/office/word/2010/wordprocessingCanvas" xmlns:cx="http://schemas.microsoft.com/office/drawing/2014/chartex" xmlns:cx1="http://schemas.microsoft.com/office/drawing/2015/9/8/chartex" xmlns:cx2="http://schemas.microsoft.com/office/drawing/2015/10/21/chartex" xmlns:cx3="http://schemas.microsoft.com/office/drawing/2016/5/9/chartex" xmlns:cx4="http://schemas.microsoft.com/office/drawing/2016/5/10/chartex" xmlns:cx5="http://schemas.microsoft.com/office/drawing/2016/5/11/chartex" xmlns:cx6="http://schemas.microsoft.com/office/drawing/2016/5/12/chartex" xmlns:cx7="http://schemas.microsoft.com/office/drawing/2016/5/13/chartex" xmlns:cx8="http://schemas.microsoft.com/office/drawing/2016/5/14/chartex" xmlns:mc="http://schemas.openxmlformats.org/markup-compatibility/2006" xmlns:aink="http://schemas.microsoft.com/office/drawing/2016/ink" xmlns:am3d="http://schemas.microsoft.com/office/drawing/2017/model3d" xmlns:o="urn:schemas-microsoft-com:office:office" xmlns:oel="http://schemas.microsoft.com/office/2019/extlst" xmlns:r="http://schemas.openxmlformats.org/officeDocument/2006/relationships" xmlns:m="http://schemas.openxmlformats.org/officeDocument/2006/math" xmlns:v="urn:schemas-microsoft-com:vml" xmlns:wp14="http://schemas.microsoft.com/office/word/2010/wordprocessingDrawing" xmlns:wp="http://schemas.openxmlformats.org/drawingml/2006/wordprocessingDrawing" xmlns:w10="urn:schemas-microsoft-com:office:word" xmlns:w="http://schemas.openxmlformats.org/wordprocessingml/2006/main" xmlns:w14="http://schemas.microsoft.com/office/word/2010/wordml" xmlns:w15="http://schemas.microsoft.com/office/word/2012/wordml" xmlns:w16cex="http://schemas.microsoft.com/office/word/2018/wordml/cex" xmlns:w16cid="http://schemas.microsoft.com/office/word/2016/wordml/cid" xmlns:w16="http://schemas.microsoft.com/office/word/2018/wordml" xmlns:w16du="http://schemas.microsoft.com/office/word/2023/wordml/word16du" xmlns:w16sdtdh="http://schemas.microsoft.com/office/word/2020/wordml/sdtdatahash" xmlns:w16se="http://schemas.microsoft.com/office/word/2015/wordml/symex" xmlns:wpg="http://schemas.microsoft.com/office/word/2010/wordprocessingGroup" xmlns:wpi="http://schemas.microsoft.com/office/word/2010/wordprocessingInk" xmlns:wne="http://schemas.microsoft.com/office/word/2006/wordml" xmlns:wps="http://schemas.microsoft.com/office/word/2010/wordprocessingShape" mc:Ignorable="w14 w15 w16se w16cid w16 w16cex w16sdtdh w16du wp14">
-  <w:comment w:id="0" w:author="Vieau, Sean" w:date="2024-10-06T23:16:00Z" w:initials="SV">
+  <w:comment w:id="0" w:author="Vieau, Sean" w:date="2024-10-07T00:47:00Z" w:initials="SV">
     <w:p>
       <w:pPr>
         <w:pStyle w:val="CommentText"/>
@@ -802,11 +1790,11 @@
         <w:annotationRef/>
       </w:r>
       <w:r>
-        <w:t>Can cut this out of the final submission but I like having it as background information to highlight the importance of the study</w:t>
+        <w:t>I think these get wrapped up into the adherence variable, but it will be worth investigating</w:t>
       </w:r>
     </w:p>
   </w:comment>
-  <w:comment w:id="1" w:author="Vieau, Sean" w:date="2024-10-06T23:17:00Z" w:initials="SV">
+  <w:comment w:id="1" w:author="Vieau, Sean" w:date="2024-10-06T23:53:00Z" w:initials="SV">
     <w:p>
       <w:pPr>
         <w:pStyle w:val="CommentText"/>
@@ -818,7 +1806,279 @@
         <w:annotationRef/>
       </w:r>
       <w:r>
-        <w:t>Can also cut this out if pressed for space</w:t>
+        <w:t>H</w:t>
+      </w:r>
+      <w:r>
+        <w:rPr>
+          <w:vertAlign w:val="subscript"/>
+        </w:rPr>
+        <w:t>0</w:t>
+      </w:r>
+      <w:r>
+        <w:t xml:space="preserve">: </w:t>
+      </w:r>
+      <w:r>
+        <w:rPr>
+          <w:lang w:val="el-GR"/>
+        </w:rPr>
+        <w:t>μ</w:t>
+      </w:r>
+      <w:r>
+        <w:rPr>
+          <w:vertAlign w:val="subscript"/>
+        </w:rPr>
+        <w:t>placebo</w:t>
+      </w:r>
+      <w:r>
+        <w:t xml:space="preserve"> = </w:t>
+      </w:r>
+      <w:r>
+        <w:rPr>
+          <w:lang w:val="el-GR"/>
+        </w:rPr>
+        <w:t>μ</w:t>
+      </w:r>
+      <w:r>
+        <w:rPr>
+          <w:vertAlign w:val="subscript"/>
+        </w:rPr>
+        <w:t xml:space="preserve">no treatment </w:t>
+      </w:r>
+      <w:r>
+        <w:t xml:space="preserve">= </w:t>
+      </w:r>
+      <w:r>
+        <w:rPr>
+          <w:lang w:val="el-GR"/>
+        </w:rPr>
+        <w:t>μ</w:t>
+      </w:r>
+      <w:r>
+        <w:rPr>
+          <w:vertAlign w:val="subscript"/>
+        </w:rPr>
+        <w:t>low</w:t>
+      </w:r>
+      <w:r>
+        <w:t xml:space="preserve"> = </w:t>
+      </w:r>
+      <w:r>
+        <w:rPr>
+          <w:lang w:val="el-GR"/>
+        </w:rPr>
+        <w:t>μ</w:t>
+      </w:r>
+      <w:r>
+        <w:rPr>
+          <w:vertAlign w:val="subscript"/>
+        </w:rPr>
+        <w:t xml:space="preserve">medium </w:t>
+      </w:r>
+      <w:r>
+        <w:t xml:space="preserve">= </w:t>
+      </w:r>
+      <w:r>
+        <w:rPr>
+          <w:lang w:val="el-GR"/>
+        </w:rPr>
+        <w:t>μ</w:t>
+      </w:r>
+      <w:r>
+        <w:rPr>
+          <w:vertAlign w:val="subscript"/>
+        </w:rPr>
+        <w:t>high</w:t>
+      </w:r>
+      <w:r>
+        <w:t xml:space="preserve"> </w:t>
+      </w:r>
+    </w:p>
+    <w:p>
+      <w:pPr>
+        <w:pStyle w:val="CommentText"/>
+      </w:pPr>
+      <w:r>
+        <w:t>H</w:t>
+      </w:r>
+      <w:r>
+        <w:rPr>
+          <w:vertAlign w:val="subscript"/>
+        </w:rPr>
+        <w:t>A</w:t>
+      </w:r>
+      <w:r>
+        <w:t xml:space="preserve">: </w:t>
+      </w:r>
+      <w:r>
+        <w:rPr>
+          <w:lang w:val="el-GR"/>
+        </w:rPr>
+        <w:t>μ</w:t>
+      </w:r>
+      <w:r>
+        <w:rPr>
+          <w:vertAlign w:val="subscript"/>
+        </w:rPr>
+        <w:t>placebo</w:t>
+      </w:r>
+      <w:r>
+        <w:t xml:space="preserve"> </w:t>
+      </w:r>
+      <w:r>
+        <w:rPr>
+          <w:lang/>
+        </w:rPr>
+        <w:t>≠</w:t>
+      </w:r>
+      <w:r>
+        <w:t xml:space="preserve"> </w:t>
+      </w:r>
+      <w:r>
+        <w:rPr>
+          <w:lang w:val="el-GR"/>
+        </w:rPr>
+        <w:t>μ</w:t>
+      </w:r>
+      <w:r>
+        <w:rPr>
+          <w:vertAlign w:val="subscript"/>
+        </w:rPr>
+        <w:t xml:space="preserve">no treatment </w:t>
+      </w:r>
+      <w:r>
+        <w:rPr>
+          <w:lang/>
+        </w:rPr>
+        <w:t>≠</w:t>
+      </w:r>
+      <w:r>
+        <w:t xml:space="preserve"> </w:t>
+      </w:r>
+      <w:r>
+        <w:rPr>
+          <w:lang w:val="el-GR"/>
+        </w:rPr>
+        <w:t>μ</w:t>
+      </w:r>
+      <w:r>
+        <w:rPr>
+          <w:vertAlign w:val="subscript"/>
+        </w:rPr>
+        <w:t>low</w:t>
+      </w:r>
+      <w:r>
+        <w:t xml:space="preserve"> </w:t>
+      </w:r>
+      <w:r>
+        <w:rPr>
+          <w:lang/>
+        </w:rPr>
+        <w:t>≠</w:t>
+      </w:r>
+      <w:r>
+        <w:rPr>
+          <w:lang w:val="el-GR"/>
+        </w:rPr>
+        <w:t>μ</w:t>
+      </w:r>
+      <w:r>
+        <w:rPr>
+          <w:vertAlign w:val="subscript"/>
+        </w:rPr>
+        <w:t>medium</w:t>
+      </w:r>
+      <w:r>
+        <w:rPr>
+          <w:lang/>
+        </w:rPr>
+        <w:t>≠</w:t>
+      </w:r>
+      <w:r>
+        <w:t xml:space="preserve"> </w:t>
+      </w:r>
+      <w:r>
+        <w:rPr>
+          <w:lang w:val="el-GR"/>
+        </w:rPr>
+        <w:t>μ</w:t>
+      </w:r>
+      <w:r>
+        <w:rPr>
+          <w:vertAlign w:val="subscript"/>
+        </w:rPr>
+        <w:t>high</w:t>
+      </w:r>
+      <w:r>
+        <w:t xml:space="preserve"> </w:t>
+      </w:r>
+    </w:p>
+  </w:comment>
+  <w:comment w:id="2" w:author="Vieau, Sean" w:date="2024-10-07T00:16:00Z" w:initials="SV">
+    <w:p>
+      <w:pPr>
+        <w:pStyle w:val="CommentText"/>
+      </w:pPr>
+      <w:r>
+        <w:rPr>
+          <w:rStyle w:val="CommentReference"/>
+        </w:rPr>
+        <w:annotationRef/>
+      </w:r>
+      <w:r>
+        <w:t>Might have to add something in here about converting data from long from to wide form</w:t>
+      </w:r>
+    </w:p>
+  </w:comment>
+  <w:comment w:id="3" w:author="Vieau, Sean" w:date="2024-10-06T23:56:00Z" w:initials="SV">
+    <w:p>
+      <w:pPr>
+        <w:pStyle w:val="CommentText"/>
+      </w:pPr>
+      <w:r>
+        <w:rPr>
+          <w:rStyle w:val="CommentReference"/>
+        </w:rPr>
+        <w:annotationRef/>
+      </w:r>
+      <w:r>
+        <w:t>Can add details on what was considered high influence,</w:t>
+      </w:r>
+    </w:p>
+    <w:p>
+      <w:pPr>
+        <w:pStyle w:val="CommentText"/>
+      </w:pPr>
+      <w:r>
+        <w:t>i.e. hatvalues, dffits, etc.</w:t>
+      </w:r>
+    </w:p>
+  </w:comment>
+  <w:comment w:id="4" w:author="Vieau, Sean" w:date="2024-10-07T00:20:00Z" w:initials="SV">
+    <w:p>
+      <w:pPr>
+        <w:pStyle w:val="CommentText"/>
+      </w:pPr>
+      <w:r>
+        <w:rPr>
+          <w:rStyle w:val="CommentReference"/>
+        </w:rPr>
+        <w:annotationRef/>
+      </w:r>
+      <w:r>
+        <w:t>I might try running the models, then re-rerunning them including only patients with  &gt;=95% adherence to compare the results</w:t>
+      </w:r>
+    </w:p>
+    <w:p>
+      <w:pPr>
+        <w:pStyle w:val="CommentText"/>
+      </w:pPr>
+    </w:p>
+    <w:p>
+      <w:pPr>
+        <w:pStyle w:val="CommentText"/>
+      </w:pPr>
+      <w:r>
+        <w:t>I think that’s just the same thing as using adherence as a moderator though.</w:t>
       </w:r>
     </w:p>
   </w:comment>
@@ -827,22 +2087,31 @@
 
 <file path=word/commentsExtended.xml><?xml version="1.0" encoding="utf-8"?>
 <w15:commentsEx xmlns:wpc="http://schemas.microsoft.com/office/word/2010/wordprocessingCanvas" xmlns:cx="http://schemas.microsoft.com/office/drawing/2014/chartex" xmlns:cx1="http://schemas.microsoft.com/office/drawing/2015/9/8/chartex" xmlns:cx2="http://schemas.microsoft.com/office/drawing/2015/10/21/chartex" xmlns:cx3="http://schemas.microsoft.com/office/drawing/2016/5/9/chartex" xmlns:cx4="http://schemas.microsoft.com/office/drawing/2016/5/10/chartex" xmlns:cx5="http://schemas.microsoft.com/office/drawing/2016/5/11/chartex" xmlns:cx6="http://schemas.microsoft.com/office/drawing/2016/5/12/chartex" xmlns:cx7="http://schemas.microsoft.com/office/drawing/2016/5/13/chartex" xmlns:cx8="http://schemas.microsoft.com/office/drawing/2016/5/14/chartex" xmlns:mc="http://schemas.openxmlformats.org/markup-compatibility/2006" xmlns:aink="http://schemas.microsoft.com/office/drawing/2016/ink" xmlns:am3d="http://schemas.microsoft.com/office/drawing/2017/model3d" xmlns:o="urn:schemas-microsoft-com:office:office" xmlns:oel="http://schemas.microsoft.com/office/2019/extlst" xmlns:r="http://schemas.openxmlformats.org/officeDocument/2006/relationships" xmlns:m="http://schemas.openxmlformats.org/officeDocument/2006/math" xmlns:v="urn:schemas-microsoft-com:vml" xmlns:wp14="http://schemas.microsoft.com/office/word/2010/wordprocessingDrawing" xmlns:wp="http://schemas.openxmlformats.org/drawingml/2006/wordprocessingDrawing" xmlns:w10="urn:schemas-microsoft-com:office:word" xmlns:w="http://schemas.openxmlformats.org/wordprocessingml/2006/main" xmlns:w14="http://schemas.microsoft.com/office/word/2010/wordml" xmlns:w15="http://schemas.microsoft.com/office/word/2012/wordml" xmlns:w16cex="http://schemas.microsoft.com/office/word/2018/wordml/cex" xmlns:w16cid="http://schemas.microsoft.com/office/word/2016/wordml/cid" xmlns:w16="http://schemas.microsoft.com/office/word/2018/wordml" xmlns:w16du="http://schemas.microsoft.com/office/word/2023/wordml/word16du" xmlns:w16sdtdh="http://schemas.microsoft.com/office/word/2020/wordml/sdtdatahash" xmlns:w16se="http://schemas.microsoft.com/office/word/2015/wordml/symex" xmlns:wpg="http://schemas.microsoft.com/office/word/2010/wordprocessingGroup" xmlns:wpi="http://schemas.microsoft.com/office/word/2010/wordprocessingInk" xmlns:wne="http://schemas.microsoft.com/office/word/2006/wordml" xmlns:wps="http://schemas.microsoft.com/office/word/2010/wordprocessingShape" mc:Ignorable="w14 w15 w16se w16cid w16 w16cex w16sdtdh w16du wp14">
-  <w15:commentEx w15:paraId="6F71491D" w15:done="0"/>
-  <w15:commentEx w15:paraId="0A1BCAB8" w15:done="0"/>
+  <w15:commentEx w15:paraId="46F8942B" w15:done="0"/>
+  <w15:commentEx w15:paraId="6E6A4BCE" w15:done="0"/>
+  <w15:commentEx w15:paraId="48351EA8" w15:done="0"/>
+  <w15:commentEx w15:paraId="77C77271" w15:done="0"/>
+  <w15:commentEx w15:paraId="796C03D0" w15:done="0"/>
 </w15:commentsEx>
 </file>
 
 <file path=word/commentsExtensible.xml><?xml version="1.0" encoding="utf-8"?>
 <w16cex:commentsExtensible xmlns:wpc="http://schemas.microsoft.com/office/word/2010/wordprocessingCanvas" xmlns:cx="http://schemas.microsoft.com/office/drawing/2014/chartex" xmlns:cx1="http://schemas.microsoft.com/office/drawing/2015/9/8/chartex" xmlns:cx2="http://schemas.microsoft.com/office/drawing/2015/10/21/chartex" xmlns:cx3="http://schemas.microsoft.com/office/drawing/2016/5/9/chartex" xmlns:cx4="http://schemas.microsoft.com/office/drawing/2016/5/10/chartex" xmlns:cx5="http://schemas.microsoft.com/office/drawing/2016/5/11/chartex" xmlns:cx6="http://schemas.microsoft.com/office/drawing/2016/5/12/chartex" xmlns:cx7="http://schemas.microsoft.com/office/drawing/2016/5/13/chartex" xmlns:cx8="http://schemas.microsoft.com/office/drawing/2016/5/14/chartex" xmlns:cr="http://schemas.microsoft.com/office/comments/2020/reactions" xmlns:mc="http://schemas.openxmlformats.org/markup-compatibility/2006" xmlns:aink="http://schemas.microsoft.com/office/drawing/2016/ink" xmlns:am3d="http://schemas.microsoft.com/office/drawing/2017/model3d" xmlns:o="urn:schemas-microsoft-com:office:office" xmlns:oel="http://schemas.microsoft.com/office/2019/extlst" xmlns:r="http://schemas.openxmlformats.org/officeDocument/2006/relationships" xmlns:m="http://schemas.openxmlformats.org/officeDocument/2006/math" xmlns:v="urn:schemas-microsoft-com:vml" xmlns:wp14="http://schemas.microsoft.com/office/word/2010/wordprocessingDrawing" xmlns:wp="http://schemas.openxmlformats.org/drawingml/2006/wordprocessingDrawing" xmlns:w10="urn:schemas-microsoft-com:office:word" xmlns:w="http://schemas.openxmlformats.org/wordprocessingml/2006/main" xmlns:w14="http://schemas.microsoft.com/office/word/2010/wordml" xmlns:w15="http://schemas.microsoft.com/office/word/2012/wordml" xmlns:w16cex="http://schemas.microsoft.com/office/word/2018/wordml/cex" xmlns:w16cid="http://schemas.microsoft.com/office/word/2016/wordml/cid" xmlns:w16="http://schemas.microsoft.com/office/word/2018/wordml" xmlns:w16du="http://schemas.microsoft.com/office/word/2023/wordml/word16du" xmlns:w16sdtdh="http://schemas.microsoft.com/office/word/2020/wordml/sdtdatahash" xmlns:w16se="http://schemas.microsoft.com/office/word/2015/wordml/symex" xmlns:wpg="http://schemas.microsoft.com/office/word/2010/wordprocessingGroup" xmlns:wpi="http://schemas.microsoft.com/office/word/2010/wordprocessingInk" xmlns:wne="http://schemas.microsoft.com/office/word/2006/wordml" xmlns:wps="http://schemas.microsoft.com/office/word/2010/wordprocessingShape" mc:Ignorable="w14 w15 w16se w16cid w16 w16cex w16sdtdh cr w16du wp14">
-  <w16cex:commentExtensible w16cex:durableId="4E2B95BD" w16cex:dateUtc="2024-10-07T05:16:00Z"/>
-  <w16cex:commentExtensible w16cex:durableId="04C14539" w16cex:dateUtc="2024-10-07T05:17:00Z"/>
+  <w16cex:commentExtensible w16cex:durableId="74EFDF25" w16cex:dateUtc="2024-10-07T06:47:00Z"/>
+  <w16cex:commentExtensible w16cex:durableId="78EAD294" w16cex:dateUtc="2024-10-07T05:53:00Z"/>
+  <w16cex:commentExtensible w16cex:durableId="3833F2FD" w16cex:dateUtc="2024-10-07T06:16:00Z"/>
+  <w16cex:commentExtensible w16cex:durableId="00528D6B" w16cex:dateUtc="2024-10-07T05:56:00Z"/>
+  <w16cex:commentExtensible w16cex:durableId="2E23DB81" w16cex:dateUtc="2024-10-07T06:20:00Z"/>
 </w16cex:commentsExtensible>
 </file>
 
 <file path=word/commentsIds.xml><?xml version="1.0" encoding="utf-8"?>
 <w16cid:commentsIds xmlns:wpc="http://schemas.microsoft.com/office/word/2010/wordprocessingCanvas" xmlns:cx="http://schemas.microsoft.com/office/drawing/2014/chartex" xmlns:cx1="http://schemas.microsoft.com/office/drawing/2015/9/8/chartex" xmlns:cx2="http://schemas.microsoft.com/office/drawing/2015/10/21/chartex" xmlns:cx3="http://schemas.microsoft.com/office/drawing/2016/5/9/chartex" xmlns:cx4="http://schemas.microsoft.com/office/drawing/2016/5/10/chartex" xmlns:cx5="http://schemas.microsoft.com/office/drawing/2016/5/11/chartex" xmlns:cx6="http://schemas.microsoft.com/office/drawing/2016/5/12/chartex" xmlns:cx7="http://schemas.microsoft.com/office/drawing/2016/5/13/chartex" xmlns:cx8="http://schemas.microsoft.com/office/drawing/2016/5/14/chartex" xmlns:mc="http://schemas.openxmlformats.org/markup-compatibility/2006" xmlns:aink="http://schemas.microsoft.com/office/drawing/2016/ink" xmlns:am3d="http://schemas.microsoft.com/office/drawing/2017/model3d" xmlns:o="urn:schemas-microsoft-com:office:office" xmlns:oel="http://schemas.microsoft.com/office/2019/extlst" xmlns:r="http://schemas.openxmlformats.org/officeDocument/2006/relationships" xmlns:m="http://schemas.openxmlformats.org/officeDocument/2006/math" xmlns:v="urn:schemas-microsoft-com:vml" xmlns:wp14="http://schemas.microsoft.com/office/word/2010/wordprocessingDrawing" xmlns:wp="http://schemas.openxmlformats.org/drawingml/2006/wordprocessingDrawing" xmlns:w10="urn:schemas-microsoft-com:office:word" xmlns:w="http://schemas.openxmlformats.org/wordprocessingml/2006/main" xmlns:w14="http://schemas.microsoft.com/office/word/2010/wordml" xmlns:w15="http://schemas.microsoft.com/office/word/2012/wordml" xmlns:w16cex="http://schemas.microsoft.com/office/word/2018/wordml/cex" xmlns:w16cid="http://schemas.microsoft.com/office/word/2016/wordml/cid" xmlns:w16="http://schemas.microsoft.com/office/word/2018/wordml" xmlns:w16du="http://schemas.microsoft.com/office/word/2023/wordml/word16du" xmlns:w16sdtdh="http://schemas.microsoft.com/office/word/2020/wordml/sdtdatahash" xmlns:w16se="http://schemas.microsoft.com/office/word/2015/wordml/symex" xmlns:wpg="http://schemas.microsoft.com/office/word/2010/wordprocessingGroup" xmlns:wpi="http://schemas.microsoft.com/office/word/2010/wordprocessingInk" xmlns:wne="http://schemas.microsoft.com/office/word/2006/wordml" xmlns:wps="http://schemas.microsoft.com/office/word/2010/wordprocessingShape" mc:Ignorable="w14 w15 w16se w16cid w16 w16cex w16sdtdh w16du wp14">
-  <w16cid:commentId w16cid:paraId="6F71491D" w16cid:durableId="4E2B95BD"/>
-  <w16cid:commentId w16cid:paraId="0A1BCAB8" w16cid:durableId="04C14539"/>
+  <w16cid:commentId w16cid:paraId="46F8942B" w16cid:durableId="74EFDF25"/>
+  <w16cid:commentId w16cid:paraId="6E6A4BCE" w16cid:durableId="78EAD294"/>
+  <w16cid:commentId w16cid:paraId="48351EA8" w16cid:durableId="3833F2FD"/>
+  <w16cid:commentId w16cid:paraId="77C77271" w16cid:durableId="00528D6B"/>
+  <w16cid:commentId w16cid:paraId="796C03D0" w16cid:durableId="2E23DB81"/>
 </w16cid:commentsIds>
 </file>
 
@@ -908,6 +2177,127 @@
     </w:r>
   </w:p>
 </w:hdr>
+</file>
+
+<file path=word/numbering.xml><?xml version="1.0" encoding="utf-8"?>
+<w:numbering xmlns:wpc="http://schemas.microsoft.com/office/word/2010/wordprocessingCanvas" xmlns:cx="http://schemas.microsoft.com/office/drawing/2014/chartex" xmlns:cx1="http://schemas.microsoft.com/office/drawing/2015/9/8/chartex" xmlns:cx2="http://schemas.microsoft.com/office/drawing/2015/10/21/chartex" xmlns:cx3="http://schemas.microsoft.com/office/drawing/2016/5/9/chartex" xmlns:cx4="http://schemas.microsoft.com/office/drawing/2016/5/10/chartex" xmlns:cx5="http://schemas.microsoft.com/office/drawing/2016/5/11/chartex" xmlns:cx6="http://schemas.microsoft.com/office/drawing/2016/5/12/chartex" xmlns:cx7="http://schemas.microsoft.com/office/drawing/2016/5/13/chartex" xmlns:cx8="http://schemas.microsoft.com/office/drawing/2016/5/14/chartex" xmlns:mc="http://schemas.openxmlformats.org/markup-compatibility/2006" xmlns:aink="http://schemas.microsoft.com/office/drawing/2016/ink" xmlns:am3d="http://schemas.microsoft.com/office/drawing/2017/model3d" xmlns:o="urn:schemas-microsoft-com:office:office" xmlns:oel="http://schemas.microsoft.com/office/2019/extlst" xmlns:r="http://schemas.openxmlformats.org/officeDocument/2006/relationships" xmlns:m="http://schemas.openxmlformats.org/officeDocument/2006/math" xmlns:v="urn:schemas-microsoft-com:vml" xmlns:wp14="http://schemas.microsoft.com/office/word/2010/wordprocessingDrawing" xmlns:wp="http://schemas.openxmlformats.org/drawingml/2006/wordprocessingDrawing" xmlns:w10="urn:schemas-microsoft-com:office:word" xmlns:w="http://schemas.openxmlformats.org/wordprocessingml/2006/main" xmlns:w14="http://schemas.microsoft.com/office/word/2010/wordml" xmlns:w15="http://schemas.microsoft.com/office/word/2012/wordml" xmlns:w16cex="http://schemas.microsoft.com/office/word/2018/wordml/cex" xmlns:w16cid="http://schemas.microsoft.com/office/word/2016/wordml/cid" xmlns:w16="http://schemas.microsoft.com/office/word/2018/wordml" xmlns:w16du="http://schemas.microsoft.com/office/word/2023/wordml/word16du" xmlns:w16sdtdh="http://schemas.microsoft.com/office/word/2020/wordml/sdtdatahash" xmlns:w16se="http://schemas.microsoft.com/office/word/2015/wordml/symex" xmlns:wpg="http://schemas.microsoft.com/office/word/2010/wordprocessingGroup" xmlns:wpi="http://schemas.microsoft.com/office/word/2010/wordprocessingInk" xmlns:wne="http://schemas.microsoft.com/office/word/2006/wordml" xmlns:wps="http://schemas.microsoft.com/office/word/2010/wordprocessingShape" mc:Ignorable="w14 w15 w16se w16cid w16 w16cex w16sdtdh w16du wp14">
+  <w:abstractNum w:abstractNumId="0" w15:restartNumberingAfterBreak="0">
+    <w:nsid w:val="16736078"/>
+    <w:multiLevelType w:val="hybridMultilevel"/>
+    <w:tmpl w:val="18C48256"/>
+    <w:lvl w:ilvl="0" w:tplc="04090001">
+      <w:start w:val="1"/>
+      <w:numFmt w:val="bullet"/>
+      <w:lvlText w:val=""/>
+      <w:lvlJc w:val="left"/>
+      <w:pPr>
+        <w:ind w:left="1440" w:hanging="360"/>
+      </w:pPr>
+      <w:rPr>
+        <w:rFonts w:ascii="Symbol" w:hAnsi="Symbol" w:hint="default"/>
+      </w:rPr>
+    </w:lvl>
+    <w:lvl w:ilvl="1" w:tplc="04090003" w:tentative="1">
+      <w:start w:val="1"/>
+      <w:numFmt w:val="bullet"/>
+      <w:lvlText w:val="o"/>
+      <w:lvlJc w:val="left"/>
+      <w:pPr>
+        <w:ind w:left="2160" w:hanging="360"/>
+      </w:pPr>
+      <w:rPr>
+        <w:rFonts w:ascii="Courier New" w:hAnsi="Courier New" w:cs="Courier New" w:hint="default"/>
+      </w:rPr>
+    </w:lvl>
+    <w:lvl w:ilvl="2" w:tplc="04090005" w:tentative="1">
+      <w:start w:val="1"/>
+      <w:numFmt w:val="bullet"/>
+      <w:lvlText w:val=""/>
+      <w:lvlJc w:val="left"/>
+      <w:pPr>
+        <w:ind w:left="2880" w:hanging="360"/>
+      </w:pPr>
+      <w:rPr>
+        <w:rFonts w:ascii="Wingdings" w:hAnsi="Wingdings" w:hint="default"/>
+      </w:rPr>
+    </w:lvl>
+    <w:lvl w:ilvl="3" w:tplc="04090001" w:tentative="1">
+      <w:start w:val="1"/>
+      <w:numFmt w:val="bullet"/>
+      <w:lvlText w:val=""/>
+      <w:lvlJc w:val="left"/>
+      <w:pPr>
+        <w:ind w:left="3600" w:hanging="360"/>
+      </w:pPr>
+      <w:rPr>
+        <w:rFonts w:ascii="Symbol" w:hAnsi="Symbol" w:hint="default"/>
+      </w:rPr>
+    </w:lvl>
+    <w:lvl w:ilvl="4" w:tplc="04090003" w:tentative="1">
+      <w:start w:val="1"/>
+      <w:numFmt w:val="bullet"/>
+      <w:lvlText w:val="o"/>
+      <w:lvlJc w:val="left"/>
+      <w:pPr>
+        <w:ind w:left="4320" w:hanging="360"/>
+      </w:pPr>
+      <w:rPr>
+        <w:rFonts w:ascii="Courier New" w:hAnsi="Courier New" w:cs="Courier New" w:hint="default"/>
+      </w:rPr>
+    </w:lvl>
+    <w:lvl w:ilvl="5" w:tplc="04090005" w:tentative="1">
+      <w:start w:val="1"/>
+      <w:numFmt w:val="bullet"/>
+      <w:lvlText w:val=""/>
+      <w:lvlJc w:val="left"/>
+      <w:pPr>
+        <w:ind w:left="5040" w:hanging="360"/>
+      </w:pPr>
+      <w:rPr>
+        <w:rFonts w:ascii="Wingdings" w:hAnsi="Wingdings" w:hint="default"/>
+      </w:rPr>
+    </w:lvl>
+    <w:lvl w:ilvl="6" w:tplc="04090001" w:tentative="1">
+      <w:start w:val="1"/>
+      <w:numFmt w:val="bullet"/>
+      <w:lvlText w:val=""/>
+      <w:lvlJc w:val="left"/>
+      <w:pPr>
+        <w:ind w:left="5760" w:hanging="360"/>
+      </w:pPr>
+      <w:rPr>
+        <w:rFonts w:ascii="Symbol" w:hAnsi="Symbol" w:hint="default"/>
+      </w:rPr>
+    </w:lvl>
+    <w:lvl w:ilvl="7" w:tplc="04090003" w:tentative="1">
+      <w:start w:val="1"/>
+      <w:numFmt w:val="bullet"/>
+      <w:lvlText w:val="o"/>
+      <w:lvlJc w:val="left"/>
+      <w:pPr>
+        <w:ind w:left="6480" w:hanging="360"/>
+      </w:pPr>
+      <w:rPr>
+        <w:rFonts w:ascii="Courier New" w:hAnsi="Courier New" w:cs="Courier New" w:hint="default"/>
+      </w:rPr>
+    </w:lvl>
+    <w:lvl w:ilvl="8" w:tplc="04090005" w:tentative="1">
+      <w:start w:val="1"/>
+      <w:numFmt w:val="bullet"/>
+      <w:lvlText w:val=""/>
+      <w:lvlJc w:val="left"/>
+      <w:pPr>
+        <w:ind w:left="7200" w:hanging="360"/>
+      </w:pPr>
+      <w:rPr>
+        <w:rFonts w:ascii="Wingdings" w:hAnsi="Wingdings" w:hint="default"/>
+      </w:rPr>
+    </w:lvl>
+  </w:abstractNum>
+  <w:num w:numId="1" w16cid:durableId="1876112003">
+    <w:abstractNumId w:val="0"/>
+  </w:num>
+</w:numbering>
 </file>
 
 <file path=word/people.xml><?xml version="1.0" encoding="utf-8"?>
@@ -1522,7 +2912,6 @@
   <w:style w:type="character" w:default="1" w:styleId="DefaultParagraphFont">
     <w:name w:val="Default Paragraph Font"/>
     <w:uiPriority w:val="1"/>
-    <w:semiHidden/>
     <w:unhideWhenUsed/>
   </w:style>
   <w:style w:type="table" w:default="1" w:styleId="TableNormal">
@@ -1942,6 +3331,93 @@
     <w:rPr>
       <w:b/>
       <w:bCs/>
+      <w:sz w:val="20"/>
+      <w:szCs w:val="20"/>
+    </w:rPr>
+  </w:style>
+  <w:style w:type="paragraph" w:customStyle="1" w:styleId="pf0">
+    <w:name w:val="pf0"/>
+    <w:basedOn w:val="Normal"/>
+    <w:rsid w:val="00E5125F"/>
+    <w:pPr>
+      <w:spacing w:before="100" w:beforeAutospacing="1" w:after="100" w:afterAutospacing="1" w:line="240" w:lineRule="auto"/>
+      <w:ind w:left="720"/>
+    </w:pPr>
+    <w:rPr>
+      <w:rFonts w:ascii="Times New Roman" w:eastAsia="Times New Roman" w:hAnsi="Times New Roman" w:cs="Times New Roman"/>
+      <w:kern w:val="0"/>
+      <w:sz w:val="24"/>
+      <w:szCs w:val="24"/>
+      <w14:ligatures w14:val="none"/>
+    </w:rPr>
+  </w:style>
+  <w:style w:type="character" w:customStyle="1" w:styleId="cf01">
+    <w:name w:val="cf01"/>
+    <w:basedOn w:val="DefaultParagraphFont"/>
+    <w:rsid w:val="00E5125F"/>
+    <w:rPr>
+      <w:rFonts w:ascii="Segoe UI" w:hAnsi="Segoe UI" w:cs="Segoe UI" w:hint="default"/>
+      <w:sz w:val="18"/>
+      <w:szCs w:val="18"/>
+    </w:rPr>
+  </w:style>
+  <w:style w:type="character" w:customStyle="1" w:styleId="cf11">
+    <w:name w:val="cf11"/>
+    <w:basedOn w:val="DefaultParagraphFont"/>
+    <w:rsid w:val="00E5125F"/>
+    <w:rPr>
+      <w:rFonts w:ascii="Segoe UI" w:hAnsi="Segoe UI" w:cs="Segoe UI" w:hint="default"/>
+      <w:sz w:val="18"/>
+      <w:szCs w:val="18"/>
+      <w:vertAlign w:val="subscript"/>
+    </w:rPr>
+  </w:style>
+  <w:style w:type="character" w:customStyle="1" w:styleId="cf21">
+    <w:name w:val="cf21"/>
+    <w:basedOn w:val="DefaultParagraphFont"/>
+    <w:rsid w:val="00E5125F"/>
+    <w:rPr>
+      <w:rFonts w:ascii="Segoe UI" w:hAnsi="Segoe UI" w:cs="Segoe UI" w:hint="default"/>
+      <w:sz w:val="18"/>
+      <w:szCs w:val="18"/>
+    </w:rPr>
+  </w:style>
+  <w:style w:type="character" w:customStyle="1" w:styleId="cf31">
+    <w:name w:val="cf31"/>
+    <w:basedOn w:val="DefaultParagraphFont"/>
+    <w:rsid w:val="00E5125F"/>
+    <w:rPr>
+      <w:rFonts w:ascii="Segoe UI" w:hAnsi="Segoe UI" w:cs="Segoe UI" w:hint="default"/>
+      <w:sz w:val="18"/>
+      <w:szCs w:val="18"/>
+    </w:rPr>
+  </w:style>
+  <w:style w:type="paragraph" w:styleId="HTMLPreformatted">
+    <w:name w:val="HTML Preformatted"/>
+    <w:basedOn w:val="Normal"/>
+    <w:link w:val="HTMLPreformattedChar"/>
+    <w:uiPriority w:val="99"/>
+    <w:semiHidden/>
+    <w:unhideWhenUsed/>
+    <w:rsid w:val="00C16928"/>
+    <w:pPr>
+      <w:spacing w:after="0" w:line="240" w:lineRule="auto"/>
+    </w:pPr>
+    <w:rPr>
+      <w:rFonts w:ascii="Consolas" w:hAnsi="Consolas"/>
+      <w:sz w:val="20"/>
+      <w:szCs w:val="20"/>
+    </w:rPr>
+  </w:style>
+  <w:style w:type="character" w:customStyle="1" w:styleId="HTMLPreformattedChar">
+    <w:name w:val="HTML Preformatted Char"/>
+    <w:basedOn w:val="DefaultParagraphFont"/>
+    <w:link w:val="HTMLPreformatted"/>
+    <w:uiPriority w:val="99"/>
+    <w:semiHidden/>
+    <w:rsid w:val="00C16928"/>
+    <w:rPr>
+      <w:rFonts w:ascii="Consolas" w:hAnsi="Consolas"/>
       <w:sz w:val="20"/>
       <w:szCs w:val="20"/>
     </w:rPr>

</xml_diff>